<commit_message>
Added monitor thread to final build to shutdown server gracefully
</commit_message>
<xml_diff>
--- a/Dissertation Files/PSYMW6_Matthew_Winterbourn_dissertation.docx
+++ b/Dissertation Files/PSYMW6_Matthew_Winterbourn_dissertation.docx
@@ -2203,7 +2203,7 @@
                 <w:noProof/>
                 <w:webHidden/>
               </w:rPr>
-              <w:t>15</w:t>
+              <w:t>16</w:t>
             </w:r>
             <w:r>
               <w:rPr>
@@ -2293,7 +2293,7 @@
                 <w:noProof/>
                 <w:webHidden/>
               </w:rPr>
-              <w:t>15</w:t>
+              <w:t>16</w:t>
             </w:r>
             <w:r>
               <w:rPr>
@@ -2381,7 +2381,7 @@
                 <w:noProof/>
                 <w:webHidden/>
               </w:rPr>
-              <w:t>20</w:t>
+              <w:t>21</w:t>
             </w:r>
             <w:r>
               <w:rPr>
@@ -2561,7 +2561,7 @@
                 <w:noProof/>
                 <w:webHidden/>
               </w:rPr>
-              <w:t>26</w:t>
+              <w:t>28</w:t>
             </w:r>
             <w:r>
               <w:rPr>
@@ -2651,7 +2651,7 @@
                 <w:noProof/>
                 <w:webHidden/>
               </w:rPr>
-              <w:t>26</w:t>
+              <w:t>28</w:t>
             </w:r>
             <w:r>
               <w:rPr>
@@ -2741,7 +2741,7 @@
                 <w:noProof/>
                 <w:webHidden/>
               </w:rPr>
-              <w:t>26</w:t>
+              <w:t>28</w:t>
             </w:r>
             <w:r>
               <w:rPr>
@@ -2831,7 +2831,7 @@
                 <w:noProof/>
                 <w:webHidden/>
               </w:rPr>
-              <w:t>27</w:t>
+              <w:t>29</w:t>
             </w:r>
             <w:r>
               <w:rPr>
@@ -2921,7 +2921,7 @@
                 <w:noProof/>
                 <w:webHidden/>
               </w:rPr>
-              <w:t>29</w:t>
+              <w:t>30</w:t>
             </w:r>
             <w:r>
               <w:rPr>
@@ -3013,7 +3013,7 @@
                 <w:noProof/>
                 <w:webHidden/>
               </w:rPr>
-              <w:t>29</w:t>
+              <w:t>32</w:t>
             </w:r>
             <w:r>
               <w:rPr>
@@ -3103,7 +3103,7 @@
                 <w:noProof/>
                 <w:webHidden/>
               </w:rPr>
-              <w:t>29</w:t>
+              <w:t>32</w:t>
             </w:r>
             <w:r>
               <w:rPr>
@@ -3193,7 +3193,7 @@
                 <w:noProof/>
                 <w:webHidden/>
               </w:rPr>
-              <w:t>31</w:t>
+              <w:t>33</w:t>
             </w:r>
             <w:r>
               <w:rPr>
@@ -3264,7 +3264,7 @@
                 <w:noProof/>
                 <w:webHidden/>
               </w:rPr>
-              <w:t>33</w:t>
+              <w:t>35</w:t>
             </w:r>
             <w:r>
               <w:rPr>
@@ -9827,6 +9827,41 @@
         </w:rPr>
         <w:t xml:space="preserve"> object into a separate thread which will exists as long as the connection is not closed (Fig. 11)</w:t>
       </w:r>
+      <w:r>
+        <w:rPr>
+          <w:lang w:val="en-US"/>
+        </w:rPr>
+        <w:t>. The connection is closed</w:t>
+      </w:r>
+      <w:r>
+        <w:rPr>
+          <w:lang w:val="en-US"/>
+        </w:rPr>
+        <w:t xml:space="preserve"> using another thread running in parallel which waits for user input, and when the user inputs the end server command, ‘exit, into the console the server will </w:t>
+      </w:r>
+      <w:proofErr w:type="spellStart"/>
+      <w:r>
+        <w:rPr>
+          <w:lang w:val="en-US"/>
+        </w:rPr>
+        <w:t>shutdown</w:t>
+      </w:r>
+      <w:proofErr w:type="spellEnd"/>
+      <w:r>
+        <w:rPr>
+          <w:lang w:val="en-US"/>
+        </w:rPr>
+        <w:t xml:space="preserve"> running threads.</w:t>
+      </w:r>
+    </w:p>
+    <w:p>
+      <w:pPr>
+        <w:rPr>
+          <w:lang w:val="en-US"/>
+        </w:rPr>
+      </w:pPr>
+      <w:bookmarkStart w:id="35" w:name="_GoBack"/>
+      <w:bookmarkEnd w:id="35"/>
     </w:p>
     <w:p>
       <w:pPr>
@@ -9935,6 +9970,7 @@
         <w:rPr>
           <w:lang w:val="en-US"/>
         </w:rPr>
+        <w:lastRenderedPageBreak/>
         <w:tab/>
         <w:t xml:space="preserve">The handler thread maintains a copy of the user object throughout the lifetime of the user’s connection in order to reduce the amount of </w:t>
       </w:r>
@@ -9942,14 +9978,7 @@
         <w:rPr>
           <w:lang w:val="en-US"/>
         </w:rPr>
-        <w:t xml:space="preserve">database queries needed to be made as they are much more costly than simply referencing an object for details, which </w:t>
-      </w:r>
-      <w:r>
-        <w:rPr>
-          <w:lang w:val="en-US"/>
-        </w:rPr>
-        <w:lastRenderedPageBreak/>
-        <w:t>means that the only time the database needs to be queried after the initial login is to retrieve new details in the case of the user requesting a profile update.</w:t>
+        <w:t>database queries needed to be made as they are much more costly than simply referencing an object for details, which means that the only time the database needs to be queried after the initial login is to retrieve new details in the case of the user requesting a profile update.</w:t>
       </w:r>
     </w:p>
     <w:p>
@@ -10172,6 +10201,7 @@
         <w:rPr>
           <w:lang w:val="en-US"/>
         </w:rPr>
+        <w:lastRenderedPageBreak/>
         <w:t>Deck</w:t>
       </w:r>
       <w:r>
@@ -10214,7 +10244,6 @@
         <w:rPr>
           <w:lang w:val="en-US"/>
         </w:rPr>
-        <w:lastRenderedPageBreak/>
         <w:t>Hand Evaluator</w:t>
       </w:r>
       <w:r>
@@ -11287,7 +11316,7 @@
           <w:szCs w:val="28"/>
         </w:rPr>
       </w:pPr>
-      <w:bookmarkStart w:id="35" w:name="_Toc5809370"/>
+      <w:bookmarkStart w:id="36" w:name="_Toc5809370"/>
       <w:r>
         <w:rPr>
           <w:sz w:val="28"/>
@@ -11295,7 +11324,7 @@
         </w:rPr>
         <w:t>Mobile Client</w:t>
       </w:r>
-      <w:bookmarkEnd w:id="35"/>
+      <w:bookmarkEnd w:id="36"/>
     </w:p>
     <w:p/>
     <w:p>
@@ -12520,7 +12549,7 @@
           <w:szCs w:val="28"/>
         </w:rPr>
       </w:pPr>
-      <w:bookmarkStart w:id="36" w:name="_Toc5809371"/>
+      <w:bookmarkStart w:id="37" w:name="_Toc5809371"/>
       <w:r>
         <w:rPr>
           <w:sz w:val="28"/>
@@ -12528,7 +12557,7 @@
         </w:rPr>
         <w:t>Database</w:t>
       </w:r>
-      <w:bookmarkEnd w:id="36"/>
+      <w:bookmarkEnd w:id="37"/>
     </w:p>
     <w:p>
       <w:pPr>
@@ -12955,7 +12984,7 @@
           <w:lang w:val="en-GB"/>
         </w:rPr>
       </w:pPr>
-      <w:bookmarkStart w:id="37" w:name="_Toc5809372"/>
+      <w:bookmarkStart w:id="38" w:name="_Toc5809372"/>
       <w:r>
         <w:rPr>
           <w:b/>
@@ -12964,7 +12993,7 @@
         </w:rPr>
         <w:t>Evaluation</w:t>
       </w:r>
-      <w:bookmarkEnd w:id="37"/>
+      <w:bookmarkEnd w:id="38"/>
     </w:p>
     <w:p>
       <w:pPr>
@@ -12994,7 +13023,7 @@
           <w:lang w:val="en-GB"/>
         </w:rPr>
       </w:pPr>
-      <w:bookmarkStart w:id="38" w:name="_Toc5809373"/>
+      <w:bookmarkStart w:id="39" w:name="_Toc5809373"/>
       <w:r>
         <w:rPr>
           <w:sz w:val="28"/>
@@ -13003,7 +13032,7 @@
         </w:rPr>
         <w:t>Testing</w:t>
       </w:r>
-      <w:bookmarkEnd w:id="38"/>
+      <w:bookmarkEnd w:id="39"/>
     </w:p>
     <w:p>
       <w:pPr>
@@ -13144,7 +13173,7 @@
           <w:lang w:val="en-GB"/>
         </w:rPr>
       </w:pPr>
-      <w:bookmarkStart w:id="39" w:name="_Toc5809374"/>
+      <w:bookmarkStart w:id="40" w:name="_Toc5809374"/>
       <w:r>
         <w:rPr>
           <w:sz w:val="28"/>
@@ -13153,7 +13182,7 @@
         </w:rPr>
         <w:t>User Testing</w:t>
       </w:r>
-      <w:bookmarkEnd w:id="39"/>
+      <w:bookmarkEnd w:id="40"/>
     </w:p>
     <w:p>
       <w:pPr>
@@ -13328,7 +13357,7 @@
           <w:lang w:val="en-GB"/>
         </w:rPr>
       </w:pPr>
-      <w:bookmarkStart w:id="40" w:name="_Toc5809375"/>
+      <w:bookmarkStart w:id="41" w:name="_Toc5809375"/>
       <w:r>
         <w:rPr>
           <w:sz w:val="28"/>
@@ -13337,7 +13366,7 @@
         </w:rPr>
         <w:t>Requirements Evaluation</w:t>
       </w:r>
-      <w:bookmarkEnd w:id="40"/>
+      <w:bookmarkEnd w:id="41"/>
     </w:p>
     <w:p>
       <w:pPr>
@@ -13801,7 +13830,7 @@
           <w:lang w:val="en-GB"/>
         </w:rPr>
       </w:pPr>
-      <w:bookmarkStart w:id="41" w:name="_Toc5809376"/>
+      <w:bookmarkStart w:id="42" w:name="_Toc5809376"/>
       <w:r>
         <w:rPr>
           <w:sz w:val="28"/>
@@ -13810,7 +13839,7 @@
         </w:rPr>
         <w:t>Testing Limitations</w:t>
       </w:r>
-      <w:bookmarkEnd w:id="41"/>
+      <w:bookmarkEnd w:id="42"/>
     </w:p>
     <w:p>
       <w:pPr>
@@ -14350,7 +14379,7 @@
           <w:lang w:val="en-GB"/>
         </w:rPr>
       </w:pPr>
-      <w:bookmarkStart w:id="42" w:name="_Toc5809377"/>
+      <w:bookmarkStart w:id="43" w:name="_Toc5809377"/>
       <w:r>
         <w:rPr>
           <w:b/>
@@ -14359,7 +14388,7 @@
         </w:rPr>
         <w:t>Summary and Reflections</w:t>
       </w:r>
-      <w:bookmarkEnd w:id="42"/>
+      <w:bookmarkEnd w:id="43"/>
     </w:p>
     <w:p>
       <w:pPr>
@@ -14389,7 +14418,7 @@
           <w:lang w:val="en-GB"/>
         </w:rPr>
       </w:pPr>
-      <w:bookmarkStart w:id="43" w:name="_Toc5809378"/>
+      <w:bookmarkStart w:id="44" w:name="_Toc5809378"/>
       <w:r>
         <w:rPr>
           <w:sz w:val="28"/>
@@ -14398,7 +14427,7 @@
         </w:rPr>
         <w:t>Project Management</w:t>
       </w:r>
-      <w:bookmarkEnd w:id="43"/>
+      <w:bookmarkEnd w:id="44"/>
     </w:p>
     <w:p>
       <w:pPr>
@@ -14434,13 +14463,7 @@
         <w:rPr>
           <w:lang w:val="en-GB"/>
         </w:rPr>
-        <w:t xml:space="preserve"> Development, by creating tests as appropriate before beginning development on specific features of the project.</w:t>
-      </w:r>
-      <w:r>
-        <w:rPr>
-          <w:lang w:val="en-GB"/>
-        </w:rPr>
-        <w:t xml:space="preserve"> However as noted previously we were not able to fully meet this goal over the course of the project as it became clear that the work required to meet the schedule</w:t>
+        <w:t xml:space="preserve"> Development, by creating tests as appropriate before beginning development on specific features of the project. However as noted previously we were not able to fully meet this goal over the course of the project as it became clear that the work required to meet the schedule</w:t>
       </w:r>
       <w:r>
         <w:rPr>
@@ -14723,19 +14746,7 @@
         <w:rPr>
           <w:lang w:val="en-GB"/>
         </w:rPr>
-        <w:t xml:space="preserve">Fig. </w:t>
-      </w:r>
-      <w:r>
-        <w:rPr>
-          <w:lang w:val="en-GB"/>
-        </w:rPr>
-        <w:t>20</w:t>
-      </w:r>
-      <w:r>
-        <w:rPr>
-          <w:lang w:val="en-GB"/>
-        </w:rPr>
-        <w:t xml:space="preserve"> Original Gantt Chart for project plan, see Appendix A for Task key</w:t>
+        <w:t>Fig. 20 Original Gantt Chart for project plan, see Appendix A for Task key</w:t>
       </w:r>
     </w:p>
     <w:p>
@@ -14838,19 +14849,7 @@
         <w:rPr>
           <w:lang w:val="en-GB"/>
         </w:rPr>
-        <w:t xml:space="preserve">Fig. </w:t>
-      </w:r>
-      <w:r>
-        <w:rPr>
-          <w:lang w:val="en-GB"/>
-        </w:rPr>
-        <w:t>21</w:t>
-      </w:r>
-      <w:r>
-        <w:rPr>
-          <w:lang w:val="en-GB"/>
-        </w:rPr>
-        <w:t xml:space="preserve"> Revised Gantt Chart for project plan</w:t>
+        <w:t>Fig. 21 Revised Gantt Chart for project plan</w:t>
       </w:r>
     </w:p>
     <w:p>
@@ -14880,7 +14879,7 @@
           <w:lang w:val="en-GB"/>
         </w:rPr>
       </w:pPr>
-      <w:bookmarkStart w:id="44" w:name="_Toc5809379"/>
+      <w:bookmarkStart w:id="45" w:name="_Toc5809379"/>
       <w:r>
         <w:rPr>
           <w:sz w:val="28"/>
@@ -14889,7 +14888,7 @@
         </w:rPr>
         <w:t>Project Appraisal</w:t>
       </w:r>
-      <w:bookmarkEnd w:id="44"/>
+      <w:bookmarkEnd w:id="45"/>
     </w:p>
     <w:p>
       <w:pPr>
@@ -15307,9 +15306,7 @@
           <w:rFonts w:eastAsia="Arial"/>
         </w:rPr>
       </w:pPr>
-      <w:bookmarkStart w:id="45" w:name="_Toc530872906"/>
-      <w:bookmarkStart w:id="46" w:name="_GoBack"/>
-      <w:bookmarkEnd w:id="46"/>
+      <w:bookmarkStart w:id="46" w:name="_Toc530872906"/>
     </w:p>
     <w:p>
       <w:pPr>
@@ -15326,7 +15323,7 @@
         </w:rPr>
         <w:t>References</w:t>
       </w:r>
-      <w:bookmarkEnd w:id="45"/>
+      <w:bookmarkEnd w:id="46"/>
       <w:bookmarkEnd w:id="47"/>
     </w:p>
     <w:sdt>
@@ -18681,139 +18678,6 @@
       <w:ind w:left="240"/>
     </w:pPr>
   </w:style>
-  <w:style w:type="paragraph" w:styleId="TOC3">
-    <w:name w:val="toc 3"/>
-    <w:basedOn w:val="Normal"/>
-    <w:next w:val="Normal"/>
-    <w:autoRedefine/>
-    <w:uiPriority w:val="39"/>
-    <w:unhideWhenUsed/>
-    <w:rsid w:val="00F209B6"/>
-    <w:pPr>
-      <w:spacing w:after="100" w:line="259" w:lineRule="auto"/>
-      <w:ind w:left="440"/>
-      <w:contextualSpacing w:val="0"/>
-    </w:pPr>
-    <w:rPr>
-      <w:rFonts w:eastAsiaTheme="minorEastAsia" w:cstheme="minorBidi"/>
-      <w:sz w:val="22"/>
-      <w:lang w:val="en-GB"/>
-    </w:rPr>
-  </w:style>
-  <w:style w:type="paragraph" w:styleId="TOC4">
-    <w:name w:val="toc 4"/>
-    <w:basedOn w:val="Normal"/>
-    <w:next w:val="Normal"/>
-    <w:autoRedefine/>
-    <w:uiPriority w:val="39"/>
-    <w:unhideWhenUsed/>
-    <w:rsid w:val="00F209B6"/>
-    <w:pPr>
-      <w:spacing w:after="100" w:line="259" w:lineRule="auto"/>
-      <w:ind w:left="660"/>
-      <w:contextualSpacing w:val="0"/>
-    </w:pPr>
-    <w:rPr>
-      <w:rFonts w:eastAsiaTheme="minorEastAsia" w:cstheme="minorBidi"/>
-      <w:sz w:val="22"/>
-      <w:lang w:val="en-GB"/>
-    </w:rPr>
-  </w:style>
-  <w:style w:type="paragraph" w:styleId="TOC5">
-    <w:name w:val="toc 5"/>
-    <w:basedOn w:val="Normal"/>
-    <w:next w:val="Normal"/>
-    <w:autoRedefine/>
-    <w:uiPriority w:val="39"/>
-    <w:unhideWhenUsed/>
-    <w:rsid w:val="00F209B6"/>
-    <w:pPr>
-      <w:spacing w:after="100" w:line="259" w:lineRule="auto"/>
-      <w:ind w:left="880"/>
-      <w:contextualSpacing w:val="0"/>
-    </w:pPr>
-    <w:rPr>
-      <w:rFonts w:eastAsiaTheme="minorEastAsia" w:cstheme="minorBidi"/>
-      <w:sz w:val="22"/>
-      <w:lang w:val="en-GB"/>
-    </w:rPr>
-  </w:style>
-  <w:style w:type="paragraph" w:styleId="TOC6">
-    <w:name w:val="toc 6"/>
-    <w:basedOn w:val="Normal"/>
-    <w:next w:val="Normal"/>
-    <w:autoRedefine/>
-    <w:uiPriority w:val="39"/>
-    <w:unhideWhenUsed/>
-    <w:rsid w:val="00F209B6"/>
-    <w:pPr>
-      <w:spacing w:after="100" w:line="259" w:lineRule="auto"/>
-      <w:ind w:left="1100"/>
-      <w:contextualSpacing w:val="0"/>
-    </w:pPr>
-    <w:rPr>
-      <w:rFonts w:eastAsiaTheme="minorEastAsia" w:cstheme="minorBidi"/>
-      <w:sz w:val="22"/>
-      <w:lang w:val="en-GB"/>
-    </w:rPr>
-  </w:style>
-  <w:style w:type="paragraph" w:styleId="TOC7">
-    <w:name w:val="toc 7"/>
-    <w:basedOn w:val="Normal"/>
-    <w:next w:val="Normal"/>
-    <w:autoRedefine/>
-    <w:uiPriority w:val="39"/>
-    <w:unhideWhenUsed/>
-    <w:rsid w:val="00F209B6"/>
-    <w:pPr>
-      <w:spacing w:after="100" w:line="259" w:lineRule="auto"/>
-      <w:ind w:left="1320"/>
-      <w:contextualSpacing w:val="0"/>
-    </w:pPr>
-    <w:rPr>
-      <w:rFonts w:eastAsiaTheme="minorEastAsia" w:cstheme="minorBidi"/>
-      <w:sz w:val="22"/>
-      <w:lang w:val="en-GB"/>
-    </w:rPr>
-  </w:style>
-  <w:style w:type="paragraph" w:styleId="TOC8">
-    <w:name w:val="toc 8"/>
-    <w:basedOn w:val="Normal"/>
-    <w:next w:val="Normal"/>
-    <w:autoRedefine/>
-    <w:uiPriority w:val="39"/>
-    <w:unhideWhenUsed/>
-    <w:rsid w:val="00F209B6"/>
-    <w:pPr>
-      <w:spacing w:after="100" w:line="259" w:lineRule="auto"/>
-      <w:ind w:left="1540"/>
-      <w:contextualSpacing w:val="0"/>
-    </w:pPr>
-    <w:rPr>
-      <w:rFonts w:eastAsiaTheme="minorEastAsia" w:cstheme="minorBidi"/>
-      <w:sz w:val="22"/>
-      <w:lang w:val="en-GB"/>
-    </w:rPr>
-  </w:style>
-  <w:style w:type="paragraph" w:styleId="TOC9">
-    <w:name w:val="toc 9"/>
-    <w:basedOn w:val="Normal"/>
-    <w:next w:val="Normal"/>
-    <w:autoRedefine/>
-    <w:uiPriority w:val="39"/>
-    <w:unhideWhenUsed/>
-    <w:rsid w:val="00F209B6"/>
-    <w:pPr>
-      <w:spacing w:after="100" w:line="259" w:lineRule="auto"/>
-      <w:ind w:left="1760"/>
-      <w:contextualSpacing w:val="0"/>
-    </w:pPr>
-    <w:rPr>
-      <w:rFonts w:eastAsiaTheme="minorEastAsia" w:cstheme="minorBidi"/>
-      <w:sz w:val="22"/>
-      <w:lang w:val="en-GB"/>
-    </w:rPr>
-  </w:style>
   <w:style w:type="character" w:styleId="Hyperlink">
     <w:name w:val="Hyperlink"/>
     <w:basedOn w:val="DefaultParagraphFont"/>
@@ -18823,18 +18687,6 @@
     <w:rPr>
       <w:color w:val="0563C1" w:themeColor="hyperlink"/>
       <w:u w:val="single"/>
-    </w:rPr>
-  </w:style>
-  <w:style w:type="character" w:styleId="UnresolvedMention">
-    <w:name w:val="Unresolved Mention"/>
-    <w:basedOn w:val="DefaultParagraphFont"/>
-    <w:uiPriority w:val="99"/>
-    <w:semiHidden/>
-    <w:unhideWhenUsed/>
-    <w:rsid w:val="00F209B6"/>
-    <w:rPr>
-      <w:color w:val="605E5C"/>
-      <w:shd w:val="clear" w:color="auto" w:fill="E1DFDD"/>
     </w:rPr>
   </w:style>
 </w:styles>
@@ -19373,7 +19225,7 @@
 </file>
 
 <file path=customXml/itemProps1.xml><?xml version="1.0" encoding="utf-8"?>
-<ds:datastoreItem xmlns:ds="http://schemas.openxmlformats.org/officeDocument/2006/customXml" ds:itemID="{1197F33F-4FCB-461E-94A9-057B369AF352}">
+<ds:datastoreItem xmlns:ds="http://schemas.openxmlformats.org/officeDocument/2006/customXml" ds:itemID="{A7AAF4A1-01FC-4F1D-8226-5B6F798D1FDC}">
   <ds:schemaRefs>
     <ds:schemaRef ds:uri="http://schemas.openxmlformats.org/officeDocument/2006/bibliography"/>
   </ds:schemaRefs>

</xml_diff>